<commit_message>
Counting numbers, visual effects, player numbers tweaked
</commit_message>
<xml_diff>
--- a/SeriousGamesProject3.docx
+++ b/SeriousGamesProject3.docx
@@ -44,7 +44,7 @@
         <w:rPr>
           <w:rtl w:val="0"/>
         </w:rPr>
-        <w:t xml:space="preserve">5/12/2015</w:t>
+        <w:t xml:space="preserve">5/19/2015</w:t>
       </w:r>
     </w:p>
     <w:p>
@@ -97,7 +97,7 @@
         <w:rPr>
           <w:rtl w:val="0"/>
         </w:rPr>
-        <w:t xml:space="preserve">“Unnamed Project 3” will be a cooperative bullet hell that teaches basic arithmetic operations. Each individual player is assigned a random number, and the group as a whole must decide how they want to add, subtract, multiply, or divide their numbers to reach a goal number set for the match.</w:t>
+        <w:t xml:space="preserve">Our project will be a cooperative bullet hell that teaches basic arithmetic operations. Each individual player is assigned a random number, and the group as a whole must decide how they want to add, subtract, multiply, or divide their numbers to reach a goal number set for the match.</w:t>
       </w:r>
     </w:p>
     <w:p>
@@ -223,7 +223,7 @@
         <w:rPr>
           <w:rtl w:val="0"/>
         </w:rPr>
-        <w:t xml:space="preserve">Players will control an onscreen character with a virtual joystick on their touchscreen device. The game will be a top-down bullet hell, with bullets constantly spawning around the map. The map does not move during play.</w:t>
+        <w:t xml:space="preserve">Players will control an onscreen character with a virtual joystick on their touchscreen device. The game will be a top-down bullet hell, with bullets constantly spawning in the center of the map. The map does not move during play.</w:t>
       </w:r>
     </w:p>
     <w:p>
@@ -292,53 +292,76 @@
         <w:rPr>
           <w:rtl w:val="0"/>
         </w:rPr>
-        <w:t xml:space="preserve">When the shared number matches the goal number, a new goal number will be set. The shared number will still stay the same, and players will have to modify it to match the new goal number.</w:t>
-      </w:r>
-    </w:p>
-    <w:p>
-      <w:pPr>
-        <w:contextualSpacing w:val="0"/>
-        <w:jc w:val="both"/>
-      </w:pPr>
-      <w:r>
-        <w:rPr>
-          <w:rtl w:val="0"/>
-        </w:rPr>
-      </w:r>
-    </w:p>
-    <w:p>
-      <w:pPr>
-        <w:contextualSpacing w:val="0"/>
-        <w:jc w:val="both"/>
-      </w:pPr>
-      <w:r>
-        <w:rPr>
-          <w:rtl w:val="0"/>
-        </w:rPr>
-        <w:t xml:space="preserve">Each player’s personal number is shown on their character on the shared display. When a character enters the field (whether by respawning after death, or by joining into the game for the first time), they spawn at a random location and are immune to death for a brief moment.</w:t>
-      </w:r>
-    </w:p>
-    <w:p>
-      <w:pPr>
-        <w:contextualSpacing w:val="0"/>
-        <w:jc w:val="both"/>
-      </w:pPr>
-      <w:r>
-        <w:rPr>
-          <w:rtl w:val="0"/>
-        </w:rPr>
-      </w:r>
-    </w:p>
-    <w:p>
-      <w:pPr>
-        <w:contextualSpacing w:val="0"/>
-        <w:jc w:val="both"/>
-      </w:pPr>
-      <w:r>
-        <w:rPr>
-          <w:rtl w:val="0"/>
-        </w:rPr>
-        <w:t xml:space="preserve">Any number of players can enter or exit the game during play. Bullets are individualized and will be spawned randomly in different positions and directions across the map, rather than being fired in prearranged patterns.</w:t>
+        <w:t xml:space="preserve">When the shared number matches the goal number, they score a point, and a new goal number will be set. The shared number will still stay the same, and players will have to modify it to match the new goal number.</w:t>
+      </w:r>
+    </w:p>
+    <w:p>
+      <w:pPr>
+        <w:contextualSpacing w:val="0"/>
+        <w:jc w:val="both"/>
+      </w:pPr>
+      <w:r>
+        <w:rPr>
+          <w:rtl w:val="0"/>
+        </w:rPr>
+      </w:r>
+    </w:p>
+    <w:p>
+      <w:pPr>
+        <w:contextualSpacing w:val="0"/>
+        <w:jc w:val="both"/>
+      </w:pPr>
+      <w:r>
+        <w:rPr>
+          <w:rtl w:val="0"/>
+        </w:rPr>
+        <w:t xml:space="preserve">Each player’s personal number is shown on their character on the shared display. When a character enters the field (whether by respawning after death, or by joining into the game for the first time), they are immune to death for a brief moment. </w:t>
+      </w:r>
+    </w:p>
+    <w:p>
+      <w:pPr>
+        <w:contextualSpacing w:val="0"/>
+        <w:jc w:val="both"/>
+      </w:pPr>
+      <w:r>
+        <w:rPr>
+          <w:rtl w:val="0"/>
+        </w:rPr>
+      </w:r>
+    </w:p>
+    <w:p>
+      <w:pPr>
+        <w:contextualSpacing w:val="0"/>
+        <w:jc w:val="both"/>
+      </w:pPr>
+      <w:r>
+        <w:rPr>
+          <w:rtl w:val="0"/>
+        </w:rPr>
+        <w:t xml:space="preserve">Players may direct their characters next to each other to average their numbers together. If two players are close to each other, every second their numbers will increment towards the other. For example, if my number is 7 and yours is 3, then after one second mine will be 6 and yours 4, and another second later both of our numbers will be 5. This connection can be broken by moving away from the other player. </w:t>
+      </w:r>
+    </w:p>
+    <w:p>
+      <w:pPr>
+        <w:contextualSpacing w:val="0"/>
+        <w:jc w:val="both"/>
+      </w:pPr>
+      <w:r>
+        <w:rPr>
+          <w:rtl w:val="0"/>
+        </w:rPr>
+      </w:r>
+    </w:p>
+    <w:p>
+      <w:pPr>
+        <w:contextualSpacing w:val="0"/>
+        <w:jc w:val="both"/>
+      </w:pPr>
+      <w:r>
+        <w:rPr>
+          <w:rtl w:val="0"/>
+        </w:rPr>
+        <w:t xml:space="preserve">Any number of players can enter or exit the game during play. Bullets are individualized and will be spawned randomly in different directions across the map, rather than being fired in prearranged patterns.</w:t>
       </w:r>
     </w:p>
     <w:p>
@@ -360,7 +383,7 @@
       <w:r>
         <w:drawing>
           <wp:inline distB="114300" distT="114300" distL="114300" distR="114300">
-            <wp:extent cx="5943600" cy="4457700"/>
+            <wp:extent cx="5943600" cy="3340100"/>
             <wp:effectExtent b="0" l="0" r="0" t="0"/>
             <wp:docPr id="1" name="image01.png"/>
             <a:graphic>
@@ -380,7 +403,7 @@
                   <pic:spPr>
                     <a:xfrm>
                       <a:off x="0" y="0"/>
-                      <a:ext cx="5943600" cy="4457700"/>
+                      <a:ext cx="5943600" cy="3340100"/>
                     </a:xfrm>
                     <a:prstGeom prst="rect"/>
                     <a:ln/>
@@ -395,6 +418,70 @@
         <w:rPr>
           <w:rtl w:val="0"/>
         </w:rPr>
+      </w:r>
+    </w:p>
+    <w:p>
+      <w:pPr>
+        <w:contextualSpacing w:val="0"/>
+        <w:jc w:val="both"/>
+      </w:pPr>
+      <w:r>
+        <w:rPr>
+          <w:rtl w:val="0"/>
+        </w:rPr>
+      </w:r>
+    </w:p>
+    <w:p>
+      <w:pPr>
+        <w:contextualSpacing w:val="0"/>
+        <w:jc w:val="both"/>
+      </w:pPr>
+      <w:r>
+        <w:rPr>
+          <w:u w:val="single"/>
+          <w:rtl w:val="0"/>
+        </w:rPr>
+        <w:t xml:space="preserve">Iteration Differences</w:t>
+      </w:r>
+      <w:r>
+        <w:rPr>
+          <w:rtl w:val="0"/>
+        </w:rPr>
+      </w:r>
+    </w:p>
+    <w:p>
+      <w:pPr>
+        <w:contextualSpacing w:val="0"/>
+        <w:jc w:val="both"/>
+      </w:pPr>
+      <w:r>
+        <w:rPr>
+          <w:rtl w:val="0"/>
+        </w:rPr>
+        <w:t xml:space="preserve">Division had been a longstanding problem, and ultimately we decided to make it so that when you divide, it rounds your shared number to the nearest integer. There were too many problems with floating point numbers and the difficulty of pulling out of that state. </w:t>
+      </w:r>
+    </w:p>
+    <w:p>
+      <w:pPr>
+        <w:contextualSpacing w:val="0"/>
+        <w:jc w:val="both"/>
+      </w:pPr>
+      <w:r>
+        <w:rPr>
+          <w:rtl w:val="0"/>
+        </w:rPr>
+      </w:r>
+    </w:p>
+    <w:p>
+      <w:pPr>
+        <w:contextualSpacing w:val="0"/>
+        <w:jc w:val="both"/>
+      </w:pPr>
+      <w:r>
+        <w:rPr>
+          <w:rtl w:val="0"/>
+        </w:rPr>
+        <w:t xml:space="preserve">The mechanic of averaging numbers between players serves two purposes: it allows players to get close to a specific number they want, and it improves player interaction. Both of these elements were requested by playtesters, and there were plenty of ideas ranging from powerups to bubble shields. However, this one was the most fun and encouraged lots of interesting plays. To maintain this style, I forced personal numbers to adhere to one of two extremes, the low end (1, 2, and 3) or the high end (7, 8, or 9). </w:t>
       </w:r>
     </w:p>
     <w:sectPr>

</xml_diff>